<commit_message>
New Storyline Update - FINISHED!
</commit_message>
<xml_diff>
--- a/Capstone Project.docx
+++ b/Capstone Project.docx
@@ -971,18 +971,8 @@
         </w:rPr>
         <w:t xml:space="preserve"> et al. (2020), in their articles, stated that people play video games for many reasons, including relaxation, escapism, and (of course) fun, but they also provide spaces for people to get together and stay connected. </w:t>
       </w:r>
-    </w:p>
-    <w:p>
-      <w:pPr>
-        <w:spacing w:line="360" w:lineRule="auto"/>
-        <w:jc w:val="both"/>
-        <w:rPr>
-          <w:rFonts w:ascii="Arial" w:hAnsi="Arial" w:cs="Arial"/>
-          <w:color w:val="000000" w:themeColor="text1"/>
-          <w:sz w:val="24"/>
-          <w:szCs w:val="24"/>
-        </w:rPr>
-      </w:pPr>
+      <w:bookmarkStart w:id="0" w:name="_GoBack"/>
+      <w:bookmarkEnd w:id="0"/>
     </w:p>
     <w:p>
       <w:pPr>
@@ -1116,8 +1106,6 @@
         </w:rPr>
         <w:tab/>
       </w:r>
-      <w:bookmarkStart w:id="0" w:name="_GoBack"/>
-      <w:bookmarkEnd w:id="0"/>
     </w:p>
     <w:sectPr>
       <w:pgSz w:w="12240" w:h="15840"/>

</xml_diff>